<commit_message>
Added SSH key and updated the Milestone Docs in the repository
</commit_message>
<xml_diff>
--- a/credentials/Team_5_Credentials.docx
+++ b/credentials/Team_5_Credentials.docx
@@ -1,6 +1,6 @@
 
 <file path=word/document.xml><?xml version="1.0" encoding="utf-8"?>
-<w:document xmlns:wpc="http://schemas.microsoft.com/office/word/2010/wordprocessingCanvas" xmlns:cx="http://schemas.microsoft.com/office/drawing/2014/chartex" xmlns:cx1="http://schemas.microsoft.com/office/drawing/2015/9/8/chartex" xmlns:cx2="http://schemas.microsoft.com/office/drawing/2015/10/21/chartex" xmlns:cx3="http://schemas.microsoft.com/office/drawing/2016/5/9/chartex" xmlns:cx4="http://schemas.microsoft.com/office/drawing/2016/5/10/chartex" xmlns:cx5="http://schemas.microsoft.com/office/drawing/2016/5/11/chartex" xmlns:cx6="http://schemas.microsoft.com/office/drawing/2016/5/12/chartex" xmlns:cx7="http://schemas.microsoft.com/office/drawing/2016/5/13/chartex" xmlns:cx8="http://schemas.microsoft.com/office/drawing/2016/5/14/chartex" xmlns:mc="http://schemas.openxmlformats.org/markup-compatibility/2006" xmlns:aink="http://schemas.microsoft.com/office/drawing/2016/ink" xmlns:am3d="http://schemas.microsoft.com/office/drawing/2017/model3d" xmlns:o="urn:schemas-microsoft-com:office:office" xmlns:oel="http://schemas.microsoft.com/office/2019/extlst" xmlns:r="http://schemas.openxmlformats.org/officeDocument/2006/relationships" xmlns:m="http://schemas.openxmlformats.org/officeDocument/2006/math" xmlns:v="urn:schemas-microsoft-com:vml" xmlns:wp14="http://schemas.microsoft.com/office/word/2010/wordprocessingDrawing" xmlns:wp="http://schemas.openxmlformats.org/drawingml/2006/wordprocessingDrawing" xmlns:w10="urn:schemas-microsoft-com:office:word" xmlns:w="http://schemas.openxmlformats.org/wordprocessingml/2006/main" xmlns:w14="http://schemas.microsoft.com/office/word/2010/wordml" xmlns:w15="http://schemas.microsoft.com/office/word/2012/wordml" xmlns:w16cex="http://schemas.microsoft.com/office/word/2018/wordml/cex" xmlns:w16cid="http://schemas.microsoft.com/office/word/2016/wordml/cid" xmlns:w16="http://schemas.microsoft.com/office/word/2018/wordml" xmlns:w16sdtdh="http://schemas.microsoft.com/office/word/2020/wordml/sdtdatahash" xmlns:w16se="http://schemas.microsoft.com/office/word/2015/wordml/symex" xmlns:wpg="http://schemas.microsoft.com/office/word/2010/wordprocessingGroup" xmlns:wpi="http://schemas.microsoft.com/office/word/2010/wordprocessingInk" xmlns:wne="http://schemas.microsoft.com/office/word/2006/wordml" xmlns:wps="http://schemas.microsoft.com/office/word/2010/wordprocessingShape" mc:Ignorable="w14 w15 w16se w16cid w16 w16cex w16sdtdh wp14">
+<w:document xmlns:wpc="http://schemas.microsoft.com/office/word/2010/wordprocessingCanvas" xmlns:cx="http://schemas.microsoft.com/office/drawing/2014/chartex" xmlns:cx1="http://schemas.microsoft.com/office/drawing/2015/9/8/chartex" xmlns:cx2="http://schemas.microsoft.com/office/drawing/2015/10/21/chartex" xmlns:cx3="http://schemas.microsoft.com/office/drawing/2016/5/9/chartex" xmlns:cx4="http://schemas.microsoft.com/office/drawing/2016/5/10/chartex" xmlns:cx5="http://schemas.microsoft.com/office/drawing/2016/5/11/chartex" xmlns:cx6="http://schemas.microsoft.com/office/drawing/2016/5/12/chartex" xmlns:cx7="http://schemas.microsoft.com/office/drawing/2016/5/13/chartex" xmlns:cx8="http://schemas.microsoft.com/office/drawing/2016/5/14/chartex" xmlns:mc="http://schemas.openxmlformats.org/markup-compatibility/2006" xmlns:aink="http://schemas.microsoft.com/office/drawing/2016/ink" xmlns:am3d="http://schemas.microsoft.com/office/drawing/2017/model3d" xmlns:o="urn:schemas-microsoft-com:office:office" xmlns:oel="http://schemas.microsoft.com/office/2019/extlst" xmlns:r="http://schemas.openxmlformats.org/officeDocument/2006/relationships" xmlns:m="http://schemas.openxmlformats.org/officeDocument/2006/math" xmlns:v="urn:schemas-microsoft-com:vml" xmlns:wp14="http://schemas.microsoft.com/office/word/2010/wordprocessingDrawing" xmlns:wp="http://schemas.openxmlformats.org/drawingml/2006/wordprocessingDrawing" xmlns:w10="urn:schemas-microsoft-com:office:word" xmlns:w="http://schemas.openxmlformats.org/wordprocessingml/2006/main" xmlns:w14="http://schemas.microsoft.com/office/word/2010/wordml" xmlns:w15="http://schemas.microsoft.com/office/word/2012/wordml" xmlns:w16cex="http://schemas.microsoft.com/office/word/2018/wordml/cex" xmlns:w16cid="http://schemas.microsoft.com/office/word/2016/wordml/cid" xmlns:w16="http://schemas.microsoft.com/office/word/2018/wordml" xmlns:w16du="http://schemas.microsoft.com/office/word/2023/wordml/word16du" xmlns:w16sdtdh="http://schemas.microsoft.com/office/word/2020/wordml/sdtdatahash" xmlns:w16se="http://schemas.microsoft.com/office/word/2015/wordml/symex" xmlns:wpg="http://schemas.microsoft.com/office/word/2010/wordprocessingGroup" xmlns:wpi="http://schemas.microsoft.com/office/word/2010/wordprocessingInk" xmlns:wne="http://schemas.microsoft.com/office/word/2006/wordml" xmlns:wps="http://schemas.microsoft.com/office/word/2010/wordprocessingShape" mc:Ignorable="w14 w15 w16se w16cid w16 w16cex w16sdtdh wp14">
   <w:body>
     <w:p>
       <w:pPr>
@@ -118,7 +118,6 @@
         <w:tblCellMar>
           <w:top w:w="12" w:type="dxa"/>
           <w:left w:w="110" w:type="dxa"/>
-          <w:bottom w:w="0" w:type="dxa"/>
           <w:right w:w="115" w:type="dxa"/>
         </w:tblCellMar>
         <w:tblLook w:val="04A0" w:firstRow="1" w:lastRow="0" w:firstColumn="1" w:lastColumn="0" w:noHBand="0" w:noVBand="1"/>
@@ -245,22 +244,6 @@
             <w:pPr>
               <w:spacing w:after="0"/>
             </w:pPr>
-            <w:r>
-              <w:rPr>
-                <w:rFonts w:ascii="Times New Roman" w:eastAsia="Times New Roman" w:hAnsi="Times New Roman" w:cs="Times New Roman"/>
-                <w:color w:val="0463C1"/>
-                <w:sz w:val="24"/>
-                <w:u w:val="single" w:color="0463C1"/>
-              </w:rPr>
-              <w:t>http://ec2-54-177-172-126.us-west-1.compute.amazonaws.com:5173/</w:t>
-            </w:r>
-            <w:r>
-              <w:rPr>
-                <w:rFonts w:ascii="Times New Roman" w:eastAsia="Times New Roman" w:hAnsi="Times New Roman" w:cs="Times New Roman"/>
-                <w:sz w:val="24"/>
-              </w:rPr>
-              <w:t xml:space="preserve">  </w:t>
-            </w:r>
           </w:p>
         </w:tc>
       </w:tr>
@@ -329,88 +312,6 @@
             <w:pPr>
               <w:spacing w:after="0"/>
             </w:pPr>
-            <w:proofErr w:type="spellStart"/>
-            <w:r>
-              <w:rPr>
-                <w:rFonts w:ascii="Noto Sans" w:eastAsia="Noto Sans" w:hAnsi="Noto Sans" w:cs="Noto Sans"/>
-                <w:sz w:val="24"/>
-              </w:rPr>
-              <w:t>ssh</w:t>
-            </w:r>
-            <w:proofErr w:type="spellEnd"/>
-            <w:r>
-              <w:rPr>
-                <w:rFonts w:ascii="Noto Sans" w:eastAsia="Noto Sans" w:hAnsi="Noto Sans" w:cs="Noto Sans"/>
-                <w:sz w:val="24"/>
-              </w:rPr>
-              <w:t xml:space="preserve"> -</w:t>
-            </w:r>
-            <w:proofErr w:type="spellStart"/>
-            <w:r>
-              <w:rPr>
-                <w:rFonts w:ascii="Noto Sans" w:eastAsia="Noto Sans" w:hAnsi="Noto Sans" w:cs="Noto Sans"/>
-                <w:sz w:val="24"/>
-              </w:rPr>
-              <w:t>i</w:t>
-            </w:r>
-            <w:proofErr w:type="spellEnd"/>
-            <w:r>
-              <w:rPr>
-                <w:rFonts w:ascii="Noto Sans" w:eastAsia="Noto Sans" w:hAnsi="Noto Sans" w:cs="Noto Sans"/>
-                <w:sz w:val="24"/>
-              </w:rPr>
-              <w:t xml:space="preserve"> "Tier 2.pem" </w:t>
-            </w:r>
-            <w:r>
-              <w:rPr>
-                <w:rFonts w:ascii="Noto Sans" w:eastAsia="Noto Sans" w:hAnsi="Noto Sans" w:cs="Noto Sans"/>
-                <w:color w:val="954E71"/>
-                <w:sz w:val="24"/>
-                <w:u w:val="single" w:color="954E71"/>
-              </w:rPr>
-              <w:t>ubuntu@ec2-54-177-172-126.us-west-</w:t>
-            </w:r>
-          </w:p>
-          <w:p>
-            <w:pPr>
-              <w:spacing w:after="0"/>
-            </w:pPr>
-            <w:r>
-              <w:rPr>
-                <w:rFonts w:ascii="Noto Sans" w:eastAsia="Noto Sans" w:hAnsi="Noto Sans" w:cs="Noto Sans"/>
-                <w:color w:val="954E71"/>
-                <w:sz w:val="24"/>
-                <w:u w:val="single" w:color="954E71"/>
-              </w:rPr>
-              <w:t>1.compute.amazonaws.com</w:t>
-            </w:r>
-            <w:r>
-              <w:rPr>
-                <w:rFonts w:ascii="Noto Sans" w:eastAsia="Noto Sans" w:hAnsi="Noto Sans" w:cs="Noto Sans"/>
-                <w:color w:val="E0E0E5"/>
-                <w:sz w:val="24"/>
-              </w:rPr>
-              <w:t xml:space="preserve"> </w:t>
-            </w:r>
-            <w:r>
-              <w:rPr>
-                <w:rFonts w:ascii="Times New Roman" w:eastAsia="Times New Roman" w:hAnsi="Times New Roman" w:cs="Times New Roman"/>
-                <w:sz w:val="24"/>
-              </w:rPr>
-              <w:t xml:space="preserve"> </w:t>
-            </w:r>
-          </w:p>
-          <w:p>
-            <w:pPr>
-              <w:spacing w:after="0"/>
-            </w:pPr>
-            <w:r>
-              <w:rPr>
-                <w:rFonts w:ascii="Times New Roman" w:eastAsia="Times New Roman" w:hAnsi="Times New Roman" w:cs="Times New Roman"/>
-                <w:sz w:val="24"/>
-              </w:rPr>
-              <w:t xml:space="preserve"> </w:t>
-            </w:r>
           </w:p>
         </w:tc>
       </w:tr>
@@ -479,25 +380,6 @@
             <w:pPr>
               <w:spacing w:after="0"/>
             </w:pPr>
-            <w:r>
-              <w:rPr>
-                <w:rFonts w:ascii="Times New Roman" w:eastAsia="Times New Roman" w:hAnsi="Times New Roman" w:cs="Times New Roman"/>
-                <w:sz w:val="24"/>
-              </w:rPr>
-              <w:t xml:space="preserve">ubuntu </w:t>
-            </w:r>
-          </w:p>
-          <w:p>
-            <w:pPr>
-              <w:spacing w:after="0"/>
-            </w:pPr>
-            <w:r>
-              <w:rPr>
-                <w:rFonts w:ascii="Times New Roman" w:eastAsia="Times New Roman" w:hAnsi="Times New Roman" w:cs="Times New Roman"/>
-                <w:sz w:val="24"/>
-              </w:rPr>
-              <w:t xml:space="preserve"> </w:t>
-            </w:r>
           </w:p>
         </w:tc>
       </w:tr>
@@ -566,13 +448,6 @@
             <w:pPr>
               <w:spacing w:after="0"/>
             </w:pPr>
-            <w:r>
-              <w:rPr>
-                <w:rFonts w:ascii="Times New Roman" w:eastAsia="Times New Roman" w:hAnsi="Times New Roman" w:cs="Times New Roman"/>
-                <w:sz w:val="24"/>
-              </w:rPr>
-              <w:t>Tier2.pem</w:t>
-            </w:r>
           </w:p>
         </w:tc>
       </w:tr>
@@ -643,25 +518,6 @@
             </w:pPr>
             <w:r>
               <w:rPr>
-                <w:rFonts w:ascii="Noto Sans" w:eastAsia="Noto Sans" w:hAnsi="Noto Sans" w:cs="Noto Sans"/>
-                <w:sz w:val="24"/>
-              </w:rPr>
-              <w:t xml:space="preserve">database-1.cekdryhowe2k.us-west-1.rds.amazonaws.com </w:t>
-            </w:r>
-            <w:r>
-              <w:rPr>
-                <w:rFonts w:ascii="Times New Roman" w:eastAsia="Times New Roman" w:hAnsi="Times New Roman" w:cs="Times New Roman"/>
-                <w:sz w:val="24"/>
-              </w:rPr>
-              <w:t xml:space="preserve"> </w:t>
-            </w:r>
-          </w:p>
-          <w:p>
-            <w:pPr>
-              <w:spacing w:after="0"/>
-            </w:pPr>
-            <w:r>
-              <w:rPr>
                 <w:rFonts w:ascii="Times New Roman" w:eastAsia="Times New Roman" w:hAnsi="Times New Roman" w:cs="Times New Roman"/>
                 <w:sz w:val="24"/>
               </w:rPr>
@@ -735,13 +591,6 @@
             <w:pPr>
               <w:spacing w:after="0"/>
             </w:pPr>
-            <w:r>
-              <w:rPr>
-                <w:rFonts w:ascii="Times New Roman" w:eastAsia="Times New Roman" w:hAnsi="Times New Roman" w:cs="Times New Roman"/>
-                <w:sz w:val="24"/>
-              </w:rPr>
-              <w:t xml:space="preserve">Admin </w:t>
-            </w:r>
           </w:p>
         </w:tc>
       </w:tr>
@@ -810,13 +659,6 @@
             <w:pPr>
               <w:spacing w:after="0"/>
             </w:pPr>
-            <w:r>
-              <w:rPr>
-                <w:rFonts w:ascii="Times New Roman" w:eastAsia="Times New Roman" w:hAnsi="Times New Roman" w:cs="Times New Roman"/>
-                <w:sz w:val="24"/>
-              </w:rPr>
-              <w:t xml:space="preserve">Team05DB </w:t>
-            </w:r>
           </w:p>
         </w:tc>
       </w:tr>

</xml_diff>

<commit_message>
Pushing updated Credentials Document
</commit_message>
<xml_diff>
--- a/credentials/Team_5_Credentials.docx
+++ b/credentials/Team_5_Credentials.docx
@@ -6,17 +6,20 @@
       <w:pPr>
         <w:spacing w:after="0"/>
         <w:ind w:left="2219"/>
+        <w:rPr>
+          <w:rFonts w:ascii="Times New Roman" w:hAnsi="Times New Roman" w:cs="Times New Roman"/>
+        </w:rPr>
       </w:pPr>
       <w:r>
         <w:rPr>
-          <w:rFonts w:ascii="Arial" w:eastAsia="Arial" w:hAnsi="Arial" w:cs="Arial"/>
+          <w:rFonts w:ascii="Times New Roman" w:eastAsia="Arial" w:hAnsi="Times New Roman" w:cs="Times New Roman"/>
           <w:sz w:val="36"/>
         </w:rPr>
         <w:t xml:space="preserve">San Francisco State University </w:t>
       </w:r>
       <w:r>
         <w:rPr>
-          <w:rFonts w:ascii="Lato" w:eastAsia="Lato" w:hAnsi="Lato" w:cs="Lato"/>
+          <w:rFonts w:ascii="Times New Roman" w:eastAsia="Lato" w:hAnsi="Times New Roman" w:cs="Times New Roman"/>
           <w:sz w:val="24"/>
         </w:rPr>
         <w:t xml:space="preserve"> </w:t>
@@ -27,17 +30,20 @@
         <w:spacing w:after="0"/>
         <w:ind w:left="998" w:hanging="10"/>
         <w:jc w:val="center"/>
+        <w:rPr>
+          <w:rFonts w:ascii="Times New Roman" w:hAnsi="Times New Roman" w:cs="Times New Roman"/>
+        </w:rPr>
       </w:pPr>
       <w:r>
         <w:rPr>
-          <w:rFonts w:ascii="Arial" w:eastAsia="Arial" w:hAnsi="Arial" w:cs="Arial"/>
+          <w:rFonts w:ascii="Times New Roman" w:eastAsia="Arial" w:hAnsi="Times New Roman" w:cs="Times New Roman"/>
           <w:sz w:val="36"/>
         </w:rPr>
         <w:t xml:space="preserve">CSC 648 - 848 </w:t>
       </w:r>
       <w:r>
         <w:rPr>
-          <w:rFonts w:ascii="Lato" w:eastAsia="Lato" w:hAnsi="Lato" w:cs="Lato"/>
+          <w:rFonts w:ascii="Times New Roman" w:eastAsia="Lato" w:hAnsi="Times New Roman" w:cs="Times New Roman"/>
           <w:sz w:val="24"/>
         </w:rPr>
         <w:t xml:space="preserve"> </w:t>
@@ -47,17 +53,20 @@
       <w:pPr>
         <w:spacing w:after="0"/>
         <w:jc w:val="right"/>
+        <w:rPr>
+          <w:rFonts w:ascii="Times New Roman" w:hAnsi="Times New Roman" w:cs="Times New Roman"/>
+        </w:rPr>
       </w:pPr>
       <w:r>
         <w:rPr>
-          <w:rFonts w:ascii="Arial" w:eastAsia="Arial" w:hAnsi="Arial" w:cs="Arial"/>
+          <w:rFonts w:ascii="Times New Roman" w:eastAsia="Arial" w:hAnsi="Times New Roman" w:cs="Times New Roman"/>
           <w:sz w:val="36"/>
         </w:rPr>
         <w:t xml:space="preserve">Milestone 1 (Checkpoint #2) Submission Form </w:t>
       </w:r>
       <w:r>
         <w:rPr>
-          <w:rFonts w:ascii="Lato" w:eastAsia="Lato" w:hAnsi="Lato" w:cs="Lato"/>
+          <w:rFonts w:ascii="Times New Roman" w:eastAsia="Lato" w:hAnsi="Times New Roman" w:cs="Times New Roman"/>
           <w:sz w:val="24"/>
         </w:rPr>
         <w:t xml:space="preserve"> </w:t>
@@ -68,17 +77,20 @@
         <w:spacing w:after="0"/>
         <w:ind w:left="998" w:hanging="10"/>
         <w:jc w:val="center"/>
+        <w:rPr>
+          <w:rFonts w:ascii="Times New Roman" w:hAnsi="Times New Roman" w:cs="Times New Roman"/>
+        </w:rPr>
       </w:pPr>
       <w:r>
         <w:rPr>
-          <w:rFonts w:ascii="Arial" w:eastAsia="Arial" w:hAnsi="Arial" w:cs="Arial"/>
+          <w:rFonts w:ascii="Times New Roman" w:eastAsia="Arial" w:hAnsi="Times New Roman" w:cs="Times New Roman"/>
           <w:sz w:val="36"/>
         </w:rPr>
         <w:t>05 Team 5</w:t>
       </w:r>
       <w:r>
         <w:rPr>
-          <w:rFonts w:ascii="Arial" w:eastAsia="Arial" w:hAnsi="Arial" w:cs="Arial"/>
+          <w:rFonts w:ascii="Times New Roman" w:eastAsia="Arial" w:hAnsi="Times New Roman" w:cs="Times New Roman"/>
           <w:sz w:val="27"/>
         </w:rPr>
         <w:t xml:space="preserve"> </w:t>
@@ -89,10 +101,13 @@
         <w:spacing w:after="0"/>
         <w:ind w:left="1063"/>
         <w:jc w:val="center"/>
+        <w:rPr>
+          <w:rFonts w:ascii="Times New Roman" w:hAnsi="Times New Roman" w:cs="Times New Roman"/>
+        </w:rPr>
       </w:pPr>
       <w:r>
         <w:rPr>
-          <w:rFonts w:ascii="Arial" w:eastAsia="Arial" w:hAnsi="Arial" w:cs="Arial"/>
+          <w:rFonts w:ascii="Times New Roman" w:eastAsia="Arial" w:hAnsi="Times New Roman" w:cs="Times New Roman"/>
           <w:sz w:val="27"/>
         </w:rPr>
         <w:t xml:space="preserve"> </w:t>
@@ -101,10 +116,13 @@
     <w:p>
       <w:pPr>
         <w:spacing w:after="0"/>
+        <w:rPr>
+          <w:rFonts w:ascii="Times New Roman" w:hAnsi="Times New Roman" w:cs="Times New Roman"/>
+        </w:rPr>
       </w:pPr>
       <w:r>
         <w:rPr>
-          <w:rFonts w:ascii="Arial" w:eastAsia="Arial" w:hAnsi="Arial" w:cs="Arial"/>
+          <w:rFonts w:ascii="Times New Roman" w:eastAsia="Arial" w:hAnsi="Times New Roman" w:cs="Times New Roman"/>
           <w:sz w:val="27"/>
         </w:rPr>
         <w:t xml:space="preserve"> </w:t>
@@ -143,6 +161,9 @@
           <w:p>
             <w:pPr>
               <w:spacing w:after="0"/>
+              <w:rPr>
+                <w:rFonts w:ascii="Times New Roman" w:hAnsi="Times New Roman" w:cs="Times New Roman"/>
+              </w:rPr>
             </w:pPr>
             <w:r>
               <w:rPr>
@@ -168,6 +189,9 @@
               <w:spacing w:after="0"/>
               <w:ind w:left="10"/>
               <w:jc w:val="center"/>
+              <w:rPr>
+                <w:rFonts w:ascii="Times New Roman" w:hAnsi="Times New Roman" w:cs="Times New Roman"/>
+              </w:rPr>
             </w:pPr>
             <w:r>
               <w:rPr>
@@ -196,6 +220,9 @@
           <w:p>
             <w:pPr>
               <w:spacing w:after="0"/>
+              <w:rPr>
+                <w:rFonts w:ascii="Times New Roman" w:hAnsi="Times New Roman" w:cs="Times New Roman"/>
+              </w:rPr>
             </w:pPr>
             <w:r>
               <w:rPr>
@@ -208,6 +235,9 @@
           <w:p>
             <w:pPr>
               <w:spacing w:after="0"/>
+              <w:rPr>
+                <w:rFonts w:ascii="Times New Roman" w:hAnsi="Times New Roman" w:cs="Times New Roman"/>
+              </w:rPr>
             </w:pPr>
             <w:r>
               <w:rPr>
@@ -231,6 +261,9 @@
           <w:p>
             <w:pPr>
               <w:spacing w:after="0"/>
+              <w:rPr>
+                <w:rFonts w:ascii="Times New Roman" w:hAnsi="Times New Roman" w:cs="Times New Roman"/>
+              </w:rPr>
             </w:pPr>
             <w:r>
               <w:rPr>
@@ -243,7 +276,28 @@
           <w:p>
             <w:pPr>
               <w:spacing w:after="0"/>
-            </w:pPr>
+              <w:rPr>
+                <w:rFonts w:ascii="Times New Roman" w:hAnsi="Times New Roman" w:cs="Times New Roman"/>
+                <w:sz w:val="21"/>
+                <w:szCs w:val="21"/>
+              </w:rPr>
+            </w:pPr>
+            <w:r>
+              <w:rPr>
+                <w:rFonts w:ascii="Times New Roman" w:hAnsi="Times New Roman" w:cs="Times New Roman"/>
+                <w:sz w:val="21"/>
+                <w:szCs w:val="21"/>
+              </w:rPr>
+              <w:t>ec2-18-224-63-127.us-east-2.compute.amazonaws.com</w:t>
+            </w:r>
+            <w:r>
+              <w:rPr>
+                <w:rFonts w:ascii="Times New Roman" w:hAnsi="Times New Roman" w:cs="Times New Roman"/>
+                <w:sz w:val="21"/>
+                <w:szCs w:val="21"/>
+              </w:rPr>
+              <w:t xml:space="preserve">:5173 </w:t>
+            </w:r>
           </w:p>
         </w:tc>
       </w:tr>
@@ -264,6 +318,9 @@
           <w:p>
             <w:pPr>
               <w:spacing w:after="0"/>
+              <w:rPr>
+                <w:rFonts w:ascii="Times New Roman" w:hAnsi="Times New Roman" w:cs="Times New Roman"/>
+              </w:rPr>
             </w:pPr>
             <w:r>
               <w:rPr>
@@ -276,6 +333,9 @@
           <w:p>
             <w:pPr>
               <w:spacing w:after="0"/>
+              <w:rPr>
+                <w:rFonts w:ascii="Times New Roman" w:hAnsi="Times New Roman" w:cs="Times New Roman"/>
+              </w:rPr>
             </w:pPr>
             <w:r>
               <w:rPr>
@@ -299,6 +359,9 @@
           <w:p>
             <w:pPr>
               <w:spacing w:after="7"/>
+              <w:rPr>
+                <w:rFonts w:ascii="Times New Roman" w:hAnsi="Times New Roman" w:cs="Times New Roman"/>
+              </w:rPr>
             </w:pPr>
             <w:r>
               <w:rPr>
@@ -311,7 +374,46 @@
           <w:p>
             <w:pPr>
               <w:spacing w:after="0"/>
-            </w:pPr>
+              <w:rPr>
+                <w:rFonts w:ascii="Times New Roman" w:hAnsi="Times New Roman" w:cs="Times New Roman"/>
+              </w:rPr>
+            </w:pPr>
+            <w:proofErr w:type="spellStart"/>
+            <w:r>
+              <w:rPr>
+                <w:rFonts w:ascii="Times New Roman" w:hAnsi="Times New Roman" w:cs="Times New Roman"/>
+                <w:sz w:val="21"/>
+                <w:szCs w:val="21"/>
+              </w:rPr>
+              <w:t>ssh</w:t>
+            </w:r>
+            <w:proofErr w:type="spellEnd"/>
+            <w:r>
+              <w:rPr>
+                <w:rFonts w:ascii="Times New Roman" w:hAnsi="Times New Roman" w:cs="Times New Roman"/>
+                <w:sz w:val="21"/>
+                <w:szCs w:val="21"/>
+              </w:rPr>
+              <w:t xml:space="preserve"> -</w:t>
+            </w:r>
+            <w:proofErr w:type="spellStart"/>
+            <w:r>
+              <w:rPr>
+                <w:rFonts w:ascii="Times New Roman" w:hAnsi="Times New Roman" w:cs="Times New Roman"/>
+                <w:sz w:val="21"/>
+                <w:szCs w:val="21"/>
+              </w:rPr>
+              <w:t>i</w:t>
+            </w:r>
+            <w:proofErr w:type="spellEnd"/>
+            <w:r>
+              <w:rPr>
+                <w:rFonts w:ascii="Times New Roman" w:hAnsi="Times New Roman" w:cs="Times New Roman"/>
+                <w:sz w:val="21"/>
+                <w:szCs w:val="21"/>
+              </w:rPr>
+              <w:t xml:space="preserve"> "Team_05_Prototype_Instance.pem" ubuntu@ec2-18-224-63-127.us-east-2.compute.amazonaws.com</w:t>
+            </w:r>
           </w:p>
         </w:tc>
       </w:tr>
@@ -332,6 +434,9 @@
           <w:p>
             <w:pPr>
               <w:spacing w:after="0"/>
+              <w:rPr>
+                <w:rFonts w:ascii="Times New Roman" w:hAnsi="Times New Roman" w:cs="Times New Roman"/>
+              </w:rPr>
             </w:pPr>
             <w:r>
               <w:rPr>
@@ -344,6 +449,9 @@
           <w:p>
             <w:pPr>
               <w:spacing w:after="0"/>
+              <w:rPr>
+                <w:rFonts w:ascii="Times New Roman" w:hAnsi="Times New Roman" w:cs="Times New Roman"/>
+              </w:rPr>
             </w:pPr>
             <w:r>
               <w:rPr>
@@ -367,6 +475,9 @@
           <w:p>
             <w:pPr>
               <w:spacing w:after="0"/>
+              <w:rPr>
+                <w:rFonts w:ascii="Times New Roman" w:hAnsi="Times New Roman" w:cs="Times New Roman"/>
+              </w:rPr>
             </w:pPr>
             <w:r>
               <w:rPr>
@@ -379,7 +490,16 @@
           <w:p>
             <w:pPr>
               <w:spacing w:after="0"/>
-            </w:pPr>
+              <w:rPr>
+                <w:rFonts w:ascii="Times New Roman" w:hAnsi="Times New Roman" w:cs="Times New Roman"/>
+              </w:rPr>
+            </w:pPr>
+            <w:r>
+              <w:rPr>
+                <w:rFonts w:ascii="Times New Roman" w:hAnsi="Times New Roman" w:cs="Times New Roman"/>
+              </w:rPr>
+              <w:t>ubuntu</w:t>
+            </w:r>
           </w:p>
         </w:tc>
       </w:tr>
@@ -400,6 +520,9 @@
           <w:p>
             <w:pPr>
               <w:spacing w:after="0"/>
+              <w:rPr>
+                <w:rFonts w:ascii="Times New Roman" w:hAnsi="Times New Roman" w:cs="Times New Roman"/>
+              </w:rPr>
             </w:pPr>
             <w:r>
               <w:rPr>
@@ -412,6 +535,9 @@
           <w:p>
             <w:pPr>
               <w:spacing w:after="0"/>
+              <w:rPr>
+                <w:rFonts w:ascii="Times New Roman" w:hAnsi="Times New Roman" w:cs="Times New Roman"/>
+              </w:rPr>
             </w:pPr>
             <w:r>
               <w:rPr>
@@ -435,6 +561,9 @@
           <w:p>
             <w:pPr>
               <w:spacing w:after="0"/>
+              <w:rPr>
+                <w:rFonts w:ascii="Times New Roman" w:hAnsi="Times New Roman" w:cs="Times New Roman"/>
+              </w:rPr>
             </w:pPr>
             <w:r>
               <w:rPr>
@@ -447,7 +576,18 @@
           <w:p>
             <w:pPr>
               <w:spacing w:after="0"/>
-            </w:pPr>
+              <w:rPr>
+                <w:rFonts w:ascii="Times New Roman" w:hAnsi="Times New Roman" w:cs="Times New Roman"/>
+              </w:rPr>
+            </w:pPr>
+            <w:r>
+              <w:rPr>
+                <w:rFonts w:ascii="Times New Roman" w:hAnsi="Times New Roman" w:cs="Times New Roman"/>
+                <w:sz w:val="21"/>
+                <w:szCs w:val="21"/>
+              </w:rPr>
+              <w:t>Team_05_Prototype_Instance.pem</w:t>
+            </w:r>
           </w:p>
         </w:tc>
       </w:tr>
@@ -468,6 +608,9 @@
           <w:p>
             <w:pPr>
               <w:spacing w:after="0"/>
+              <w:rPr>
+                <w:rFonts w:ascii="Times New Roman" w:hAnsi="Times New Roman" w:cs="Times New Roman"/>
+              </w:rPr>
             </w:pPr>
             <w:r>
               <w:rPr>
@@ -480,6 +623,9 @@
           <w:p>
             <w:pPr>
               <w:spacing w:after="0"/>
+              <w:rPr>
+                <w:rFonts w:ascii="Times New Roman" w:hAnsi="Times New Roman" w:cs="Times New Roman"/>
+              </w:rPr>
             </w:pPr>
             <w:r>
               <w:rPr>
@@ -503,6 +649,9 @@
           <w:p>
             <w:pPr>
               <w:spacing w:after="7"/>
+              <w:rPr>
+                <w:rFonts w:ascii="Times New Roman" w:hAnsi="Times New Roman" w:cs="Times New Roman"/>
+              </w:rPr>
             </w:pPr>
             <w:r>
               <w:rPr>
@@ -515,6 +664,9 @@
           <w:p>
             <w:pPr>
               <w:spacing w:after="0"/>
+              <w:rPr>
+                <w:rFonts w:ascii="Times New Roman" w:hAnsi="Times New Roman" w:cs="Times New Roman"/>
+              </w:rPr>
             </w:pPr>
             <w:r>
               <w:rPr>
@@ -522,6 +674,16 @@
                 <w:sz w:val="24"/>
               </w:rPr>
               <w:t xml:space="preserve">  </w:t>
+            </w:r>
+            <w:r>
+              <w:rPr>
+                <w:rFonts w:ascii="Times New Roman" w:hAnsi="Times New Roman" w:cs="Times New Roman"/>
+                <w:color w:val="16191F"/>
+                <w:sz w:val="21"/>
+                <w:szCs w:val="21"/>
+                <w:shd w:val="clear" w:color="auto" w:fill="FFFFFF"/>
+              </w:rPr>
+              <w:t>database-2.cmvveapu2ri8.us-west-1.rds.amazonaws.com</w:t>
             </w:r>
           </w:p>
         </w:tc>
@@ -543,6 +705,9 @@
           <w:p>
             <w:pPr>
               <w:spacing w:after="0"/>
+              <w:rPr>
+                <w:rFonts w:ascii="Times New Roman" w:hAnsi="Times New Roman" w:cs="Times New Roman"/>
+              </w:rPr>
             </w:pPr>
             <w:r>
               <w:rPr>
@@ -555,6 +720,9 @@
           <w:p>
             <w:pPr>
               <w:spacing w:after="0"/>
+              <w:rPr>
+                <w:rFonts w:ascii="Times New Roman" w:hAnsi="Times New Roman" w:cs="Times New Roman"/>
+              </w:rPr>
             </w:pPr>
             <w:r>
               <w:rPr>
@@ -578,6 +746,9 @@
           <w:p>
             <w:pPr>
               <w:spacing w:after="0"/>
+              <w:rPr>
+                <w:rFonts w:ascii="Times New Roman" w:hAnsi="Times New Roman" w:cs="Times New Roman"/>
+              </w:rPr>
             </w:pPr>
             <w:r>
               <w:rPr>
@@ -590,7 +761,16 @@
           <w:p>
             <w:pPr>
               <w:spacing w:after="0"/>
-            </w:pPr>
+              <w:rPr>
+                <w:rFonts w:ascii="Times New Roman" w:hAnsi="Times New Roman" w:cs="Times New Roman"/>
+              </w:rPr>
+            </w:pPr>
+            <w:r>
+              <w:rPr>
+                <w:rFonts w:ascii="Times New Roman" w:hAnsi="Times New Roman" w:cs="Times New Roman"/>
+              </w:rPr>
+              <w:t>admin</w:t>
+            </w:r>
           </w:p>
         </w:tc>
       </w:tr>
@@ -611,6 +791,9 @@
           <w:p>
             <w:pPr>
               <w:spacing w:after="0"/>
+              <w:rPr>
+                <w:rFonts w:ascii="Times New Roman" w:hAnsi="Times New Roman" w:cs="Times New Roman"/>
+              </w:rPr>
             </w:pPr>
             <w:r>
               <w:rPr>
@@ -623,13 +806,30 @@
           <w:p>
             <w:pPr>
               <w:spacing w:after="0"/>
-            </w:pPr>
-            <w:r>
-              <w:rPr>
-                <w:rFonts w:ascii="Times New Roman" w:eastAsia="Times New Roman" w:hAnsi="Times New Roman" w:cs="Times New Roman"/>
-                <w:sz w:val="24"/>
-              </w:rPr>
-              <w:t xml:space="preserve">Data Password </w:t>
+              <w:rPr>
+                <w:rFonts w:ascii="Times New Roman" w:hAnsi="Times New Roman" w:cs="Times New Roman"/>
+              </w:rPr>
+            </w:pPr>
+            <w:r>
+              <w:rPr>
+                <w:rFonts w:ascii="Times New Roman" w:eastAsia="Times New Roman" w:hAnsi="Times New Roman" w:cs="Times New Roman"/>
+                <w:sz w:val="24"/>
+              </w:rPr>
+              <w:t>Data</w:t>
+            </w:r>
+            <w:r>
+              <w:rPr>
+                <w:rFonts w:ascii="Times New Roman" w:eastAsia="Times New Roman" w:hAnsi="Times New Roman" w:cs="Times New Roman"/>
+                <w:sz w:val="24"/>
+              </w:rPr>
+              <w:t>base</w:t>
+            </w:r>
+            <w:r>
+              <w:rPr>
+                <w:rFonts w:ascii="Times New Roman" w:eastAsia="Times New Roman" w:hAnsi="Times New Roman" w:cs="Times New Roman"/>
+                <w:sz w:val="24"/>
+              </w:rPr>
+              <w:t xml:space="preserve"> Password </w:t>
             </w:r>
           </w:p>
         </w:tc>
@@ -646,6 +846,9 @@
           <w:p>
             <w:pPr>
               <w:spacing w:after="0"/>
+              <w:rPr>
+                <w:rFonts w:ascii="Times New Roman" w:hAnsi="Times New Roman" w:cs="Times New Roman"/>
+              </w:rPr>
             </w:pPr>
             <w:r>
               <w:rPr>
@@ -658,7 +861,16 @@
           <w:p>
             <w:pPr>
               <w:spacing w:after="0"/>
-            </w:pPr>
+              <w:rPr>
+                <w:rFonts w:ascii="Times New Roman" w:hAnsi="Times New Roman" w:cs="Times New Roman"/>
+              </w:rPr>
+            </w:pPr>
+            <w:r>
+              <w:rPr>
+                <w:rFonts w:ascii="Times New Roman" w:hAnsi="Times New Roman" w:cs="Times New Roman"/>
+              </w:rPr>
+              <w:t>Team05db</w:t>
+            </w:r>
           </w:p>
         </w:tc>
       </w:tr>
@@ -666,6 +878,9 @@
     <w:p>
       <w:pPr>
         <w:spacing w:after="0"/>
+        <w:rPr>
+          <w:rFonts w:ascii="Times New Roman" w:hAnsi="Times New Roman" w:cs="Times New Roman"/>
+        </w:rPr>
       </w:pPr>
       <w:r>
         <w:rPr>
@@ -678,6 +893,9 @@
     <w:p>
       <w:pPr>
         <w:spacing w:after="0"/>
+        <w:rPr>
+          <w:rFonts w:ascii="Times New Roman" w:hAnsi="Times New Roman" w:cs="Times New Roman"/>
+        </w:rPr>
       </w:pPr>
       <w:r>
         <w:rPr>
@@ -1137,6 +1355,29 @@
       </w:tblCellMar>
     </w:tblPr>
   </w:style>
+  <w:style w:type="character" w:styleId="Hyperlink">
+    <w:name w:val="Hyperlink"/>
+    <w:basedOn w:val="DefaultParagraphFont"/>
+    <w:uiPriority w:val="99"/>
+    <w:unhideWhenUsed/>
+    <w:rsid w:val="00DC389F"/>
+    <w:rPr>
+      <w:color w:val="0563C1" w:themeColor="hyperlink"/>
+      <w:u w:val="single"/>
+    </w:rPr>
+  </w:style>
+  <w:style w:type="character" w:styleId="UnresolvedMention">
+    <w:name w:val="Unresolved Mention"/>
+    <w:basedOn w:val="DefaultParagraphFont"/>
+    <w:uiPriority w:val="99"/>
+    <w:semiHidden/>
+    <w:unhideWhenUsed/>
+    <w:rsid w:val="00DC389F"/>
+    <w:rPr>
+      <w:color w:val="605E5C"/>
+      <w:shd w:val="clear" w:color="auto" w:fill="E1DFDD"/>
+    </w:rPr>
+  </w:style>
 </w:styles>
 </file>
 

</xml_diff>

<commit_message>
Updated Credentials document for Website
</commit_message>
<xml_diff>
--- a/credentials/Team_5_Credentials.docx
+++ b/credentials/Team_5_Credentials.docx
@@ -278,25 +278,29 @@
               <w:spacing w:after="0"/>
               <w:rPr>
                 <w:rFonts w:ascii="Times New Roman" w:hAnsi="Times New Roman" w:cs="Times New Roman"/>
-                <w:sz w:val="21"/>
-                <w:szCs w:val="21"/>
-              </w:rPr>
-            </w:pPr>
-            <w:r>
-              <w:rPr>
-                <w:rFonts w:ascii="Times New Roman" w:hAnsi="Times New Roman" w:cs="Times New Roman"/>
-                <w:sz w:val="21"/>
-                <w:szCs w:val="21"/>
-              </w:rPr>
-              <w:t>ec2-18-224-63-127.us-east-2.compute.amazonaws.com</w:t>
-            </w:r>
-            <w:r>
-              <w:rPr>
-                <w:rFonts w:ascii="Times New Roman" w:hAnsi="Times New Roman" w:cs="Times New Roman"/>
-                <w:sz w:val="21"/>
-                <w:szCs w:val="21"/>
-              </w:rPr>
-              <w:t xml:space="preserve">:5173 </w:t>
+                <w:sz w:val="24"/>
+              </w:rPr>
+            </w:pPr>
+            <w:r>
+              <w:rPr>
+                <w:rFonts w:ascii="Times New Roman" w:hAnsi="Times New Roman" w:cs="Times New Roman"/>
+                <w:sz w:val="24"/>
+              </w:rPr>
+              <w:t>ec2-18-224-63-127.us-east-2.compute.amazonaws.com:</w:t>
+            </w:r>
+            <w:r>
+              <w:rPr>
+                <w:rFonts w:ascii="Times New Roman" w:hAnsi="Times New Roman" w:cs="Times New Roman"/>
+                <w:sz w:val="24"/>
+              </w:rPr>
+              <w:t>4000</w:t>
+            </w:r>
+            <w:r>
+              <w:rPr>
+                <w:rFonts w:ascii="Times New Roman" w:hAnsi="Times New Roman" w:cs="Times New Roman"/>
+                <w:sz w:val="24"/>
+              </w:rPr>
+              <w:t xml:space="preserve"> </w:t>
             </w:r>
           </w:p>
         </w:tc>
@@ -361,6 +365,7 @@
               <w:spacing w:after="7"/>
               <w:rPr>
                 <w:rFonts w:ascii="Times New Roman" w:hAnsi="Times New Roman" w:cs="Times New Roman"/>
+                <w:sz w:val="24"/>
               </w:rPr>
             </w:pPr>
             <w:r>
@@ -376,14 +381,14 @@
               <w:spacing w:after="0"/>
               <w:rPr>
                 <w:rFonts w:ascii="Times New Roman" w:hAnsi="Times New Roman" w:cs="Times New Roman"/>
+                <w:sz w:val="24"/>
               </w:rPr>
             </w:pPr>
             <w:proofErr w:type="spellStart"/>
             <w:r>
               <w:rPr>
                 <w:rFonts w:ascii="Times New Roman" w:hAnsi="Times New Roman" w:cs="Times New Roman"/>
-                <w:sz w:val="21"/>
-                <w:szCs w:val="21"/>
+                <w:sz w:val="24"/>
               </w:rPr>
               <w:t>ssh</w:t>
             </w:r>
@@ -391,8 +396,7 @@
             <w:r>
               <w:rPr>
                 <w:rFonts w:ascii="Times New Roman" w:hAnsi="Times New Roman" w:cs="Times New Roman"/>
-                <w:sz w:val="21"/>
-                <w:szCs w:val="21"/>
+                <w:sz w:val="24"/>
               </w:rPr>
               <w:t xml:space="preserve"> -</w:t>
             </w:r>
@@ -400,8 +404,7 @@
             <w:r>
               <w:rPr>
                 <w:rFonts w:ascii="Times New Roman" w:hAnsi="Times New Roman" w:cs="Times New Roman"/>
-                <w:sz w:val="21"/>
-                <w:szCs w:val="21"/>
+                <w:sz w:val="24"/>
               </w:rPr>
               <w:t>i</w:t>
             </w:r>
@@ -409,8 +412,7 @@
             <w:r>
               <w:rPr>
                 <w:rFonts w:ascii="Times New Roman" w:hAnsi="Times New Roman" w:cs="Times New Roman"/>
-                <w:sz w:val="21"/>
-                <w:szCs w:val="21"/>
+                <w:sz w:val="24"/>
               </w:rPr>
               <w:t xml:space="preserve"> "Team_05_Prototype_Instance.pem" ubuntu@ec2-18-224-63-127.us-east-2.compute.amazonaws.com</w:t>
             </w:r>
@@ -477,6 +479,7 @@
               <w:spacing w:after="0"/>
               <w:rPr>
                 <w:rFonts w:ascii="Times New Roman" w:hAnsi="Times New Roman" w:cs="Times New Roman"/>
+                <w:sz w:val="24"/>
               </w:rPr>
             </w:pPr>
             <w:r>
@@ -492,11 +495,13 @@
               <w:spacing w:after="0"/>
               <w:rPr>
                 <w:rFonts w:ascii="Times New Roman" w:hAnsi="Times New Roman" w:cs="Times New Roman"/>
-              </w:rPr>
-            </w:pPr>
-            <w:r>
-              <w:rPr>
-                <w:rFonts w:ascii="Times New Roman" w:hAnsi="Times New Roman" w:cs="Times New Roman"/>
+                <w:sz w:val="24"/>
+              </w:rPr>
+            </w:pPr>
+            <w:r>
+              <w:rPr>
+                <w:rFonts w:ascii="Times New Roman" w:hAnsi="Times New Roman" w:cs="Times New Roman"/>
+                <w:sz w:val="24"/>
               </w:rPr>
               <w:t>ubuntu</w:t>
             </w:r>
@@ -563,6 +568,7 @@
               <w:spacing w:after="0"/>
               <w:rPr>
                 <w:rFonts w:ascii="Times New Roman" w:hAnsi="Times New Roman" w:cs="Times New Roman"/>
+                <w:sz w:val="24"/>
               </w:rPr>
             </w:pPr>
             <w:r>
@@ -578,13 +584,13 @@
               <w:spacing w:after="0"/>
               <w:rPr>
                 <w:rFonts w:ascii="Times New Roman" w:hAnsi="Times New Roman" w:cs="Times New Roman"/>
-              </w:rPr>
-            </w:pPr>
-            <w:r>
-              <w:rPr>
-                <w:rFonts w:ascii="Times New Roman" w:hAnsi="Times New Roman" w:cs="Times New Roman"/>
-                <w:sz w:val="21"/>
-                <w:szCs w:val="21"/>
+                <w:sz w:val="24"/>
+              </w:rPr>
+            </w:pPr>
+            <w:r>
+              <w:rPr>
+                <w:rFonts w:ascii="Times New Roman" w:hAnsi="Times New Roman" w:cs="Times New Roman"/>
+                <w:sz w:val="24"/>
               </w:rPr>
               <w:t>Team_05_Prototype_Instance.pem</w:t>
             </w:r>
@@ -651,6 +657,7 @@
               <w:spacing w:after="7"/>
               <w:rPr>
                 <w:rFonts w:ascii="Times New Roman" w:hAnsi="Times New Roman" w:cs="Times New Roman"/>
+                <w:sz w:val="24"/>
               </w:rPr>
             </w:pPr>
             <w:r>
@@ -666,21 +673,14 @@
               <w:spacing w:after="0"/>
               <w:rPr>
                 <w:rFonts w:ascii="Times New Roman" w:hAnsi="Times New Roman" w:cs="Times New Roman"/>
-              </w:rPr>
-            </w:pPr>
-            <w:r>
-              <w:rPr>
-                <w:rFonts w:ascii="Times New Roman" w:eastAsia="Times New Roman" w:hAnsi="Times New Roman" w:cs="Times New Roman"/>
-                <w:sz w:val="24"/>
-              </w:rPr>
-              <w:t xml:space="preserve">  </w:t>
-            </w:r>
+                <w:sz w:val="24"/>
+              </w:rPr>
+            </w:pPr>
             <w:r>
               <w:rPr>
                 <w:rFonts w:ascii="Times New Roman" w:hAnsi="Times New Roman" w:cs="Times New Roman"/>
                 <w:color w:val="16191F"/>
-                <w:sz w:val="21"/>
-                <w:szCs w:val="21"/>
+                <w:sz w:val="24"/>
                 <w:shd w:val="clear" w:color="auto" w:fill="FFFFFF"/>
               </w:rPr>
               <w:t>database-2.cmvveapu2ri8.us-west-1.rds.amazonaws.com</w:t>
@@ -748,6 +748,7 @@
               <w:spacing w:after="0"/>
               <w:rPr>
                 <w:rFonts w:ascii="Times New Roman" w:hAnsi="Times New Roman" w:cs="Times New Roman"/>
+                <w:sz w:val="24"/>
               </w:rPr>
             </w:pPr>
             <w:r>
@@ -763,11 +764,13 @@
               <w:spacing w:after="0"/>
               <w:rPr>
                 <w:rFonts w:ascii="Times New Roman" w:hAnsi="Times New Roman" w:cs="Times New Roman"/>
-              </w:rPr>
-            </w:pPr>
-            <w:r>
-              <w:rPr>
-                <w:rFonts w:ascii="Times New Roman" w:hAnsi="Times New Roman" w:cs="Times New Roman"/>
+                <w:sz w:val="24"/>
+              </w:rPr>
+            </w:pPr>
+            <w:r>
+              <w:rPr>
+                <w:rFonts w:ascii="Times New Roman" w:hAnsi="Times New Roman" w:cs="Times New Roman"/>
+                <w:sz w:val="24"/>
               </w:rPr>
               <w:t>admin</w:t>
             </w:r>
@@ -848,6 +851,7 @@
               <w:spacing w:after="0"/>
               <w:rPr>
                 <w:rFonts w:ascii="Times New Roman" w:hAnsi="Times New Roman" w:cs="Times New Roman"/>
+                <w:sz w:val="24"/>
               </w:rPr>
             </w:pPr>
             <w:r>
@@ -863,11 +867,13 @@
               <w:spacing w:after="0"/>
               <w:rPr>
                 <w:rFonts w:ascii="Times New Roman" w:hAnsi="Times New Roman" w:cs="Times New Roman"/>
-              </w:rPr>
-            </w:pPr>
-            <w:r>
-              <w:rPr>
-                <w:rFonts w:ascii="Times New Roman" w:hAnsi="Times New Roman" w:cs="Times New Roman"/>
+                <w:sz w:val="24"/>
+              </w:rPr>
+            </w:pPr>
+            <w:r>
+              <w:rPr>
+                <w:rFonts w:ascii="Times New Roman" w:hAnsi="Times New Roman" w:cs="Times New Roman"/>
+                <w:sz w:val="24"/>
               </w:rPr>
               <w:t>Team05db</w:t>
             </w:r>

</xml_diff>